<commit_message>
Izmenjen SSU Borba sa divljim pokemonima
</commit_message>
<xml_diff>
--- a/SSU/Anja/SSU -  Borba sa divljim pokemonima i njihovo hvatanje.docx
+++ b/SSU/Anja/SSU -  Borba sa divljim pokemonima i njihovo hvatanje.docx
@@ -176,70 +176,14 @@
           <w:sz w:val="40"/>
         </w:rPr>
       </w:pPr>
-      <w:proofErr w:type="spellStart"/>
       <w:r>
         <w:rPr>
           <w:rFonts w:cs="Times New Roman"/>
           <w:b/>
           <w:sz w:val="40"/>
         </w:rPr>
-        <w:t>Specifikacija</w:t>
-      </w:r>
-      <w:proofErr w:type="spellEnd"/>
-      <w:r>
-        <w:rPr>
-          <w:rFonts w:cs="Times New Roman"/>
-          <w:b/>
-          <w:sz w:val="40"/>
-        </w:rPr>
-        <w:t xml:space="preserve"> </w:t>
-      </w:r>
-      <w:proofErr w:type="spellStart"/>
-      <w:r>
-        <w:rPr>
-          <w:rFonts w:cs="Times New Roman"/>
-          <w:b/>
-          <w:sz w:val="40"/>
-        </w:rPr>
-        <w:t>scenarija</w:t>
-      </w:r>
-      <w:proofErr w:type="spellEnd"/>
-      <w:r>
-        <w:rPr>
-          <w:rFonts w:cs="Times New Roman"/>
-          <w:b/>
-          <w:sz w:val="40"/>
-        </w:rPr>
-        <w:t xml:space="preserve"> </w:t>
-      </w:r>
-      <w:proofErr w:type="spellStart"/>
-      <w:r>
-        <w:rPr>
-          <w:rFonts w:cs="Times New Roman"/>
-          <w:b/>
-          <w:sz w:val="40"/>
-        </w:rPr>
-        <w:t>upotrebe</w:t>
-      </w:r>
-      <w:proofErr w:type="spellEnd"/>
-      <w:r>
-        <w:rPr>
-          <w:rFonts w:cs="Times New Roman"/>
-          <w:b/>
-          <w:sz w:val="40"/>
-        </w:rPr>
-        <w:t xml:space="preserve"> </w:t>
-      </w:r>
-      <w:proofErr w:type="spellStart"/>
-      <w:r>
-        <w:rPr>
-          <w:rFonts w:cs="Times New Roman"/>
-          <w:b/>
-          <w:sz w:val="40"/>
-        </w:rPr>
-        <w:t>funkcionalnosti</w:t>
-      </w:r>
-      <w:proofErr w:type="spellEnd"/>
+        <w:t>Specifikacija scenarija upotrebe funkcionalnosti</w:t>
+      </w:r>
     </w:p>
     <w:p>
       <w:pPr>
@@ -252,126 +196,14 @@
           <w:sz w:val="44"/>
         </w:rPr>
       </w:pPr>
-      <w:proofErr w:type="spellStart"/>
       <w:r>
         <w:rPr>
           <w:rFonts w:cs="Times New Roman"/>
           <w:b/>
           <w:sz w:val="44"/>
         </w:rPr>
-        <w:t>Borba</w:t>
-      </w:r>
-      <w:proofErr w:type="spellEnd"/>
-      <w:r>
-        <w:rPr>
-          <w:rFonts w:cs="Times New Roman"/>
-          <w:b/>
-          <w:sz w:val="44"/>
-        </w:rPr>
-        <w:t xml:space="preserve"> </w:t>
-      </w:r>
-      <w:proofErr w:type="spellStart"/>
-      <w:proofErr w:type="gramStart"/>
-      <w:r>
-        <w:rPr>
-          <w:rFonts w:cs="Times New Roman"/>
-          <w:b/>
-          <w:sz w:val="44"/>
-        </w:rPr>
-        <w:t>sa</w:t>
-      </w:r>
-      <w:proofErr w:type="spellEnd"/>
-      <w:proofErr w:type="gramEnd"/>
-      <w:r>
-        <w:rPr>
-          <w:rFonts w:cs="Times New Roman"/>
-          <w:b/>
-          <w:sz w:val="44"/>
-        </w:rPr>
-        <w:t xml:space="preserve"> </w:t>
-      </w:r>
-      <w:proofErr w:type="spellStart"/>
-      <w:r>
-        <w:rPr>
-          <w:rFonts w:cs="Times New Roman"/>
-          <w:b/>
-          <w:sz w:val="44"/>
-        </w:rPr>
-        <w:t>divljim</w:t>
-      </w:r>
-      <w:proofErr w:type="spellEnd"/>
-      <w:r>
-        <w:rPr>
-          <w:rFonts w:cs="Times New Roman"/>
-          <w:b/>
-          <w:sz w:val="44"/>
-        </w:rPr>
-        <w:t xml:space="preserve"> </w:t>
-      </w:r>
-      <w:proofErr w:type="spellStart"/>
-      <w:r>
-        <w:rPr>
-          <w:rFonts w:cs="Times New Roman"/>
-          <w:b/>
-          <w:sz w:val="44"/>
-        </w:rPr>
-        <w:t>pokemonima</w:t>
-      </w:r>
-      <w:proofErr w:type="spellEnd"/>
-      <w:r>
-        <w:rPr>
-          <w:rFonts w:cs="Times New Roman"/>
-          <w:b/>
-          <w:sz w:val="44"/>
-        </w:rPr>
-        <w:t xml:space="preserve"> </w:t>
-      </w:r>
-      <w:proofErr w:type="spellStart"/>
-      <w:r>
-        <w:rPr>
-          <w:rFonts w:cs="Times New Roman"/>
-          <w:b/>
-          <w:sz w:val="44"/>
-        </w:rPr>
-        <w:t>i</w:t>
-      </w:r>
-      <w:proofErr w:type="spellEnd"/>
-      <w:r>
-        <w:rPr>
-          <w:rFonts w:cs="Times New Roman"/>
-          <w:b/>
-          <w:sz w:val="44"/>
-        </w:rPr>
-        <w:t xml:space="preserve"> </w:t>
-      </w:r>
-      <w:proofErr w:type="spellStart"/>
-      <w:r>
-        <w:rPr>
-          <w:rFonts w:cs="Times New Roman"/>
-          <w:b/>
-          <w:sz w:val="44"/>
-        </w:rPr>
-        <w:t>njihovo</w:t>
-      </w:r>
-      <w:proofErr w:type="spellEnd"/>
-      <w:r>
-        <w:rPr>
-          <w:rFonts w:cs="Times New Roman"/>
-          <w:b/>
-          <w:sz w:val="44"/>
-        </w:rPr>
-        <w:t xml:space="preserve"> </w:t>
-      </w:r>
-      <w:proofErr w:type="spellStart"/>
-      <w:r>
-        <w:rPr>
-          <w:rFonts w:cs="Times New Roman"/>
-          <w:b/>
-          <w:sz w:val="44"/>
-        </w:rPr>
-        <w:t>hvatanje</w:t>
-      </w:r>
-      <w:proofErr w:type="spellEnd"/>
+        <w:t>Borba sa divljim pokemonima i njihovo hvatanje</w:t>
+      </w:r>
     </w:p>
     <w:p>
       <w:pPr>
@@ -523,14 +355,12 @@
                 <w:b/>
               </w:rPr>
             </w:pPr>
-            <w:proofErr w:type="spellStart"/>
             <w:r>
               <w:rPr>
                 <w:b/>
               </w:rPr>
               <w:t>Verzija</w:t>
             </w:r>
-            <w:proofErr w:type="spellEnd"/>
           </w:p>
         </w:tc>
         <w:tc>
@@ -545,28 +375,12 @@
                 <w:b/>
               </w:rPr>
             </w:pPr>
-            <w:proofErr w:type="spellStart"/>
             <w:r>
               <w:rPr>
                 <w:b/>
               </w:rPr>
-              <w:t>Kratak</w:t>
-            </w:r>
-            <w:proofErr w:type="spellEnd"/>
-            <w:r>
-              <w:rPr>
-                <w:b/>
-              </w:rPr>
-              <w:t xml:space="preserve"> </w:t>
-            </w:r>
-            <w:proofErr w:type="spellStart"/>
-            <w:r>
-              <w:rPr>
-                <w:b/>
-              </w:rPr>
-              <w:t>opis</w:t>
-            </w:r>
-            <w:proofErr w:type="spellEnd"/>
+              <w:t>Kratak opis</w:t>
+            </w:r>
           </w:p>
         </w:tc>
         <w:tc>
@@ -581,14 +395,12 @@
                 <w:b/>
               </w:rPr>
             </w:pPr>
-            <w:proofErr w:type="spellStart"/>
             <w:r>
               <w:rPr>
                 <w:b/>
               </w:rPr>
               <w:t>Autor</w:t>
             </w:r>
-            <w:proofErr w:type="spellEnd"/>
           </w:p>
         </w:tc>
       </w:tr>
@@ -633,19 +445,9 @@
               <w:ind w:left="-720"/>
               <w:jc w:val="center"/>
             </w:pPr>
-            <w:proofErr w:type="spellStart"/>
-            <w:r>
-              <w:t>Inicijalna</w:t>
-            </w:r>
-            <w:proofErr w:type="spellEnd"/>
-            <w:r>
-              <w:t xml:space="preserve"> </w:t>
-            </w:r>
-            <w:proofErr w:type="spellStart"/>
-            <w:r>
-              <w:t>verzija</w:t>
-            </w:r>
-            <w:proofErr w:type="spellEnd"/>
+            <w:r>
+              <w:t>Inicijalna verzija</w:t>
+            </w:r>
           </w:p>
         </w:tc>
         <w:tc>
@@ -658,13 +460,8 @@
               <w:jc w:val="center"/>
             </w:pPr>
             <w:r>
-              <w:t xml:space="preserve">Anja </w:t>
-            </w:r>
-            <w:proofErr w:type="spellStart"/>
-            <w:r>
-              <w:t>Marković</w:t>
-            </w:r>
-            <w:proofErr w:type="spellEnd"/>
+              <w:t>Anja Marković</w:t>
+            </w:r>
           </w:p>
         </w:tc>
       </w:tr>
@@ -2115,12 +1912,10 @@
         <w:jc w:val="both"/>
       </w:pPr>
       <w:bookmarkStart w:id="1" w:name="_Toc33627332"/>
-      <w:proofErr w:type="spellStart"/>
       <w:r>
         <w:t>Rezime</w:t>
       </w:r>
       <w:bookmarkEnd w:id="1"/>
-      <w:proofErr w:type="spellEnd"/>
     </w:p>
     <w:p>
       <w:pPr>
@@ -2128,112 +1923,21 @@
         <w:ind w:firstLine="720"/>
         <w:jc w:val="both"/>
       </w:pPr>
-      <w:proofErr w:type="spellStart"/>
       <w:r>
         <w:t>D</w:t>
       </w:r>
       <w:r>
-        <w:t>okument</w:t>
-      </w:r>
-      <w:proofErr w:type="spellEnd"/>
-      <w:r>
-        <w:t xml:space="preserve"> </w:t>
-      </w:r>
-      <w:proofErr w:type="spellStart"/>
-      <w:r>
-        <w:t>predstavlja</w:t>
-      </w:r>
-      <w:proofErr w:type="spellEnd"/>
-      <w:r>
-        <w:t xml:space="preserve"> </w:t>
-      </w:r>
-      <w:proofErr w:type="spellStart"/>
-      <w:r>
-        <w:t>specifikaciju</w:t>
-      </w:r>
-      <w:proofErr w:type="spellEnd"/>
-      <w:r>
-        <w:t xml:space="preserve"> </w:t>
-      </w:r>
-      <w:proofErr w:type="spellStart"/>
-      <w:r>
-        <w:t>scenarija</w:t>
-      </w:r>
-      <w:proofErr w:type="spellEnd"/>
-      <w:r>
-        <w:t xml:space="preserve"> </w:t>
-      </w:r>
-      <w:proofErr w:type="spellStart"/>
-      <w:r>
-        <w:t>upotrebe</w:t>
-      </w:r>
-      <w:proofErr w:type="spellEnd"/>
-      <w:r>
-        <w:t xml:space="preserve"> </w:t>
-      </w:r>
-      <w:proofErr w:type="spellStart"/>
-      <w:r>
-        <w:t>za</w:t>
-      </w:r>
-      <w:proofErr w:type="spellEnd"/>
-      <w:r>
-        <w:t xml:space="preserve"> </w:t>
-      </w:r>
-      <w:proofErr w:type="spellStart"/>
-      <w:r>
-        <w:t>borbu</w:t>
-      </w:r>
-      <w:proofErr w:type="spellEnd"/>
-      <w:r>
-        <w:t xml:space="preserve"> </w:t>
-      </w:r>
-      <w:proofErr w:type="spellStart"/>
-      <w:proofErr w:type="gramStart"/>
-      <w:r>
-        <w:t>sa</w:t>
-      </w:r>
-      <w:proofErr w:type="spellEnd"/>
-      <w:proofErr w:type="gramEnd"/>
-      <w:r>
-        <w:t xml:space="preserve"> </w:t>
-      </w:r>
-      <w:proofErr w:type="spellStart"/>
-      <w:r>
-        <w:t>divljim</w:t>
-      </w:r>
-      <w:proofErr w:type="spellEnd"/>
-      <w:r>
-        <w:t xml:space="preserve"> </w:t>
-      </w:r>
-      <w:proofErr w:type="spellStart"/>
-      <w:r>
-        <w:t>pokemonima</w:t>
-      </w:r>
-      <w:proofErr w:type="spellEnd"/>
-      <w:r>
-        <w:t xml:space="preserve"> </w:t>
-      </w:r>
-      <w:proofErr w:type="spellStart"/>
-      <w:r>
-        <w:t>i</w:t>
-      </w:r>
-      <w:proofErr w:type="spellEnd"/>
-      <w:r>
-        <w:t xml:space="preserve"> </w:t>
-      </w:r>
-      <w:proofErr w:type="spellStart"/>
-      <w:r>
-        <w:t>njihovog</w:t>
-      </w:r>
-      <w:proofErr w:type="spellEnd"/>
-      <w:r>
-        <w:t xml:space="preserve"> </w:t>
-      </w:r>
-      <w:proofErr w:type="spellStart"/>
+        <w:t>okument predstavlja specifikaciju</w:t>
+      </w:r>
+      <w:r>
+        <w:t xml:space="preserve"> scenarija upotrebe</w:t>
+      </w:r>
+      <w:r>
+        <w:t xml:space="preserve"> za borbu sa divljim pokemonima i njihovog </w:t>
+      </w:r>
       <w:r>
         <w:t>hvatanja</w:t>
       </w:r>
-      <w:proofErr w:type="spellEnd"/>
       <w:r>
         <w:t>.</w:t>
       </w:r>
@@ -2250,44 +1954,10 @@
         <w:jc w:val="both"/>
       </w:pPr>
       <w:bookmarkStart w:id="2" w:name="_Toc33627333"/>
-      <w:proofErr w:type="spellStart"/>
-      <w:r>
-        <w:t>Namena</w:t>
-      </w:r>
-      <w:proofErr w:type="spellEnd"/>
-      <w:r>
-        <w:t xml:space="preserve"> </w:t>
-      </w:r>
-      <w:proofErr w:type="spellStart"/>
-      <w:r>
-        <w:t>dokumenta</w:t>
-      </w:r>
-      <w:proofErr w:type="spellEnd"/>
-      <w:r>
-        <w:t xml:space="preserve"> </w:t>
-      </w:r>
-      <w:proofErr w:type="spellStart"/>
-      <w:r>
-        <w:t>i</w:t>
-      </w:r>
-      <w:proofErr w:type="spellEnd"/>
-      <w:r>
-        <w:t xml:space="preserve"> </w:t>
-      </w:r>
-      <w:proofErr w:type="spellStart"/>
-      <w:r>
-        <w:t>ciljne</w:t>
-      </w:r>
-      <w:proofErr w:type="spellEnd"/>
-      <w:r>
-        <w:t xml:space="preserve"> </w:t>
-      </w:r>
-      <w:proofErr w:type="spellStart"/>
-      <w:r>
-        <w:t>grupe</w:t>
+      <w:r>
+        <w:t>Namena dokumenta i ciljne grupe</w:t>
       </w:r>
       <w:bookmarkEnd w:id="2"/>
-      <w:proofErr w:type="spellEnd"/>
     </w:p>
     <w:p>
       <w:pPr>
@@ -2295,343 +1965,29 @@
         <w:ind w:firstLine="720"/>
         <w:jc w:val="both"/>
       </w:pPr>
-      <w:proofErr w:type="spellStart"/>
-      <w:r>
-        <w:t>Ovaj</w:t>
-      </w:r>
-      <w:proofErr w:type="spellEnd"/>
-      <w:r>
-        <w:t xml:space="preserve"> </w:t>
-      </w:r>
-      <w:proofErr w:type="spellStart"/>
-      <w:r>
-        <w:t>dokument</w:t>
-      </w:r>
-      <w:proofErr w:type="spellEnd"/>
-      <w:r>
-        <w:t xml:space="preserve"> </w:t>
-      </w:r>
-      <w:proofErr w:type="spellStart"/>
-      <w:r>
-        <w:t>služi</w:t>
-      </w:r>
-      <w:proofErr w:type="spellEnd"/>
-      <w:r>
-        <w:t xml:space="preserve"> </w:t>
-      </w:r>
-      <w:proofErr w:type="spellStart"/>
-      <w:r>
-        <w:t>radi</w:t>
-      </w:r>
-      <w:proofErr w:type="spellEnd"/>
-      <w:r>
-        <w:t xml:space="preserve"> </w:t>
-      </w:r>
-      <w:proofErr w:type="spellStart"/>
-      <w:r>
-        <w:t>definisanja</w:t>
-      </w:r>
-      <w:proofErr w:type="spellEnd"/>
-      <w:r>
-        <w:t xml:space="preserve"> </w:t>
-      </w:r>
-      <w:proofErr w:type="spellStart"/>
-      <w:r>
-        <w:t>navedene</w:t>
-      </w:r>
-      <w:proofErr w:type="spellEnd"/>
-      <w:r>
-        <w:t xml:space="preserve"> </w:t>
-      </w:r>
-      <w:proofErr w:type="spellStart"/>
-      <w:r>
-        <w:t>fukncionalnosti</w:t>
-      </w:r>
-      <w:proofErr w:type="spellEnd"/>
-      <w:r>
-        <w:t xml:space="preserve"> </w:t>
-      </w:r>
-      <w:proofErr w:type="spellStart"/>
-      <w:r>
-        <w:t>i</w:t>
-      </w:r>
-      <w:proofErr w:type="spellEnd"/>
-      <w:r>
-        <w:t xml:space="preserve"> </w:t>
-      </w:r>
-      <w:proofErr w:type="spellStart"/>
-      <w:r>
-        <w:t>kao</w:t>
-      </w:r>
-      <w:proofErr w:type="spellEnd"/>
-      <w:r>
-        <w:t xml:space="preserve"> </w:t>
-      </w:r>
-      <w:proofErr w:type="spellStart"/>
-      <w:r>
-        <w:t>takav</w:t>
-      </w:r>
-      <w:proofErr w:type="spellEnd"/>
-      <w:r>
-        <w:t xml:space="preserve"> je </w:t>
-      </w:r>
-      <w:proofErr w:type="spellStart"/>
-      <w:r>
-        <w:t>namenjen</w:t>
-      </w:r>
-      <w:proofErr w:type="spellEnd"/>
-      <w:r>
-        <w:t xml:space="preserve"> </w:t>
-      </w:r>
-      <w:proofErr w:type="spellStart"/>
-      <w:r>
-        <w:t>svim</w:t>
-      </w:r>
-      <w:proofErr w:type="spellEnd"/>
-      <w:r>
-        <w:t xml:space="preserve"> </w:t>
-      </w:r>
-      <w:proofErr w:type="spellStart"/>
-      <w:r>
-        <w:t>članovima</w:t>
-      </w:r>
-      <w:proofErr w:type="spellEnd"/>
-      <w:r>
-        <w:t xml:space="preserve"> </w:t>
-      </w:r>
-      <w:proofErr w:type="spellStart"/>
-      <w:r>
-        <w:t>projektnog</w:t>
-      </w:r>
-      <w:proofErr w:type="spellEnd"/>
-      <w:r>
-        <w:t xml:space="preserve"> </w:t>
-      </w:r>
-      <w:proofErr w:type="spellStart"/>
-      <w:r>
-        <w:t>tima</w:t>
-      </w:r>
-      <w:proofErr w:type="spellEnd"/>
-      <w:r>
-        <w:t xml:space="preserve">. Na </w:t>
-      </w:r>
-      <w:proofErr w:type="spellStart"/>
-      <w:r>
-        <w:t>početku</w:t>
-      </w:r>
-      <w:proofErr w:type="spellEnd"/>
-      <w:r>
-        <w:t xml:space="preserve"> </w:t>
-      </w:r>
-      <w:proofErr w:type="spellStart"/>
-      <w:proofErr w:type="gramStart"/>
-      <w:r>
-        <w:t>će</w:t>
-      </w:r>
-      <w:proofErr w:type="spellEnd"/>
-      <w:proofErr w:type="gramEnd"/>
-      <w:r>
-        <w:t xml:space="preserve"> </w:t>
-      </w:r>
-      <w:proofErr w:type="spellStart"/>
-      <w:r>
-        <w:t>biti</w:t>
-      </w:r>
-      <w:proofErr w:type="spellEnd"/>
-      <w:r>
-        <w:t xml:space="preserve"> </w:t>
-      </w:r>
-      <w:proofErr w:type="spellStart"/>
-      <w:r>
-        <w:t>opisan</w:t>
+      <w:r>
+        <w:t xml:space="preserve">Ovaj dokument služi radi definisanja </w:t>
+      </w:r>
+      <w:r>
+        <w:t>navedene fukncionalnosti</w:t>
+      </w:r>
+      <w:r>
+        <w:t xml:space="preserve"> i kao takav je namenjen svim članovima projektnog tima. Na početku će biti opisan</w:t>
       </w:r>
       <w:r>
         <w:t>a</w:t>
       </w:r>
-      <w:proofErr w:type="spellEnd"/>
-      <w:r>
-        <w:t xml:space="preserve"> </w:t>
-      </w:r>
-      <w:proofErr w:type="spellStart"/>
-      <w:r>
-        <w:t>sam</w:t>
-      </w:r>
-      <w:r>
-        <w:t>a</w:t>
-      </w:r>
-      <w:proofErr w:type="spellEnd"/>
-      <w:r>
-        <w:t xml:space="preserve"> </w:t>
-      </w:r>
-      <w:proofErr w:type="spellStart"/>
-      <w:r>
-        <w:t>funkcionalnost</w:t>
-      </w:r>
-      <w:proofErr w:type="spellEnd"/>
-      <w:r>
-        <w:t xml:space="preserve">. </w:t>
-      </w:r>
-      <w:proofErr w:type="spellStart"/>
-      <w:r>
-        <w:t>Zatim</w:t>
-      </w:r>
-      <w:proofErr w:type="spellEnd"/>
-      <w:r>
-        <w:t xml:space="preserve"> </w:t>
-      </w:r>
-      <w:proofErr w:type="spellStart"/>
-      <w:proofErr w:type="gramStart"/>
-      <w:r>
-        <w:t>će</w:t>
-      </w:r>
-      <w:proofErr w:type="spellEnd"/>
-      <w:proofErr w:type="gramEnd"/>
-      <w:r>
-        <w:t xml:space="preserve"> </w:t>
-      </w:r>
-      <w:proofErr w:type="spellStart"/>
-      <w:r>
-        <w:t>biti</w:t>
-      </w:r>
-      <w:proofErr w:type="spellEnd"/>
-      <w:r>
-        <w:t xml:space="preserve"> </w:t>
-      </w:r>
-      <w:proofErr w:type="spellStart"/>
-      <w:r>
-        <w:t>predstavljen</w:t>
-      </w:r>
-      <w:proofErr w:type="spellEnd"/>
-      <w:r>
-        <w:t xml:space="preserve"> </w:t>
-      </w:r>
-      <w:proofErr w:type="spellStart"/>
-      <w:r>
-        <w:t>tok</w:t>
-      </w:r>
-      <w:proofErr w:type="spellEnd"/>
-      <w:r>
-        <w:t xml:space="preserve"> </w:t>
-      </w:r>
-      <w:proofErr w:type="spellStart"/>
-      <w:r>
-        <w:t>događaja</w:t>
-      </w:r>
-      <w:proofErr w:type="spellEnd"/>
-      <w:r>
-        <w:t xml:space="preserve"> </w:t>
-      </w:r>
-      <w:proofErr w:type="spellStart"/>
-      <w:r>
-        <w:t>scenarija</w:t>
-      </w:r>
-      <w:proofErr w:type="spellEnd"/>
-      <w:r>
-        <w:t xml:space="preserve"> </w:t>
-      </w:r>
-      <w:proofErr w:type="spellStart"/>
-      <w:r>
-        <w:t>upotrebe</w:t>
-      </w:r>
-      <w:proofErr w:type="spellEnd"/>
-      <w:r>
-        <w:t xml:space="preserve">, a </w:t>
-      </w:r>
-      <w:proofErr w:type="spellStart"/>
-      <w:r>
-        <w:t>potom</w:t>
-      </w:r>
-      <w:proofErr w:type="spellEnd"/>
-      <w:r>
-        <w:t xml:space="preserve"> </w:t>
-      </w:r>
-      <w:proofErr w:type="spellStart"/>
-      <w:r>
-        <w:t>će</w:t>
-      </w:r>
-      <w:proofErr w:type="spellEnd"/>
-      <w:r>
-        <w:t xml:space="preserve"> </w:t>
-      </w:r>
-      <w:proofErr w:type="spellStart"/>
-      <w:r>
-        <w:t>biti</w:t>
-      </w:r>
-      <w:proofErr w:type="spellEnd"/>
-      <w:r>
-        <w:t xml:space="preserve"> </w:t>
-      </w:r>
-      <w:proofErr w:type="spellStart"/>
-      <w:r>
-        <w:t>opisani</w:t>
-      </w:r>
-      <w:proofErr w:type="spellEnd"/>
-      <w:r>
-        <w:t xml:space="preserve"> </w:t>
-      </w:r>
-      <w:proofErr w:type="spellStart"/>
-      <w:r>
-        <w:t>posebni</w:t>
-      </w:r>
-      <w:proofErr w:type="spellEnd"/>
-      <w:r>
-        <w:t xml:space="preserve"> </w:t>
-      </w:r>
-      <w:proofErr w:type="spellStart"/>
-      <w:r>
-        <w:t>zahtevi</w:t>
-      </w:r>
-      <w:proofErr w:type="spellEnd"/>
-      <w:r>
-        <w:t xml:space="preserve">, </w:t>
-      </w:r>
-      <w:proofErr w:type="spellStart"/>
-      <w:r>
-        <w:t>preduslovi</w:t>
-      </w:r>
-      <w:proofErr w:type="spellEnd"/>
-      <w:r>
-        <w:t xml:space="preserve"> </w:t>
-      </w:r>
-      <w:proofErr w:type="spellStart"/>
-      <w:r>
-        <w:t>i</w:t>
-      </w:r>
-      <w:proofErr w:type="spellEnd"/>
-      <w:r>
-        <w:t xml:space="preserve"> </w:t>
-      </w:r>
-      <w:proofErr w:type="spellStart"/>
-      <w:r>
-        <w:t>posledice</w:t>
-      </w:r>
-      <w:proofErr w:type="spellEnd"/>
-      <w:r>
-        <w:t xml:space="preserve"> </w:t>
-      </w:r>
-      <w:proofErr w:type="spellStart"/>
-      <w:r>
-        <w:t>datog</w:t>
-      </w:r>
-      <w:proofErr w:type="spellEnd"/>
-      <w:r>
-        <w:t xml:space="preserve"> </w:t>
-      </w:r>
-      <w:proofErr w:type="spellStart"/>
-      <w:r>
-        <w:t>slučaja</w:t>
-      </w:r>
-      <w:proofErr w:type="spellEnd"/>
-      <w:r>
-        <w:t xml:space="preserve"> </w:t>
-      </w:r>
-      <w:proofErr w:type="spellStart"/>
-      <w:r>
-        <w:t>upotrebe</w:t>
-      </w:r>
-      <w:proofErr w:type="spellEnd"/>
-      <w:r>
-        <w:t>.</w:t>
+      <w:r>
+        <w:t xml:space="preserve"> sam</w:t>
+      </w:r>
+      <w:r>
+        <w:t>a funkcionalnost</w:t>
+      </w:r>
+      <w:r>
+        <w:t xml:space="preserve">. Zatim će biti predstavljen </w:t>
+      </w:r>
+      <w:r>
+        <w:t>tok događaja scenarija upotrebe, a potom će biti opisani posebni zahtevi, preduslovi i posledice datog slučaja upotrebe.</w:t>
       </w:r>
     </w:p>
     <w:p>
@@ -2672,20 +2028,10 @@
         <w:jc w:val="both"/>
       </w:pPr>
       <w:bookmarkStart w:id="5" w:name="_Toc33627335"/>
-      <w:proofErr w:type="spellStart"/>
-      <w:r>
-        <w:t>Kratak</w:t>
-      </w:r>
-      <w:proofErr w:type="spellEnd"/>
-      <w:r>
-        <w:t xml:space="preserve"> </w:t>
-      </w:r>
-      <w:proofErr w:type="spellStart"/>
-      <w:r>
-        <w:t>opis</w:t>
+      <w:r>
+        <w:t>Kratak opis</w:t>
       </w:r>
       <w:bookmarkEnd w:id="5"/>
-      <w:proofErr w:type="spellEnd"/>
     </w:p>
     <w:p>
       <w:pPr>
@@ -2813,20 +2159,10 @@
         <w:jc w:val="both"/>
       </w:pPr>
       <w:bookmarkStart w:id="6" w:name="_Toc33627336"/>
-      <w:proofErr w:type="spellStart"/>
-      <w:r>
-        <w:t>Tok</w:t>
-      </w:r>
-      <w:proofErr w:type="spellEnd"/>
-      <w:r>
-        <w:t xml:space="preserve"> </w:t>
-      </w:r>
-      <w:proofErr w:type="spellStart"/>
-      <w:r>
-        <w:t>događaja</w:t>
+      <w:r>
+        <w:t>Tok događaja</w:t>
       </w:r>
       <w:bookmarkEnd w:id="6"/>
-      <w:proofErr w:type="spellEnd"/>
     </w:p>
     <w:p>
       <w:pPr>
@@ -2837,28 +2173,10 @@
         </w:numPr>
       </w:pPr>
       <w:bookmarkStart w:id="7" w:name="_Toc33627337"/>
-      <w:proofErr w:type="spellStart"/>
-      <w:r>
-        <w:t>Korisnik</w:t>
-      </w:r>
-      <w:proofErr w:type="spellEnd"/>
-      <w:r>
-        <w:t xml:space="preserve"> </w:t>
-      </w:r>
-      <w:proofErr w:type="spellStart"/>
-      <w:r>
-        <w:t>pobeđuje</w:t>
-      </w:r>
-      <w:proofErr w:type="spellEnd"/>
-      <w:r>
-        <w:t xml:space="preserve"> u </w:t>
-      </w:r>
-      <w:proofErr w:type="spellStart"/>
-      <w:r>
-        <w:t>borbi</w:t>
+      <w:r>
+        <w:t>Korisnik pobeđuje u borbi</w:t>
       </w:r>
       <w:bookmarkEnd w:id="7"/>
-      <w:proofErr w:type="spellEnd"/>
     </w:p>
     <w:p>
       <w:pPr>
@@ -2870,101 +2188,8 @@
         <w:spacing w:after="140" w:line="276" w:lineRule="auto"/>
         <w:ind w:left="0" w:firstLine="0"/>
       </w:pPr>
-      <w:proofErr w:type="spellStart"/>
-      <w:r>
-        <w:t>Korisnik</w:t>
-      </w:r>
-      <w:proofErr w:type="spellEnd"/>
-      <w:r>
-        <w:t xml:space="preserve"> </w:t>
-      </w:r>
-      <w:proofErr w:type="spellStart"/>
-      <w:r>
-        <w:t>pritiska</w:t>
-      </w:r>
-      <w:proofErr w:type="spellEnd"/>
-      <w:r>
-        <w:t xml:space="preserve"> </w:t>
-      </w:r>
-      <w:proofErr w:type="spellStart"/>
-      <w:r>
-        <w:t>dugme</w:t>
-      </w:r>
-      <w:proofErr w:type="spellEnd"/>
-      <w:r>
-        <w:t xml:space="preserve"> </w:t>
-      </w:r>
-      <w:proofErr w:type="spellStart"/>
-      <w:r>
-        <w:t>za</w:t>
-      </w:r>
-      <w:proofErr w:type="spellEnd"/>
-      <w:r>
-        <w:t xml:space="preserve"> </w:t>
-      </w:r>
-      <w:proofErr w:type="spellStart"/>
-      <w:r>
-        <w:t>borbu</w:t>
-      </w:r>
-      <w:proofErr w:type="spellEnd"/>
-      <w:r>
-        <w:t xml:space="preserve"> </w:t>
-      </w:r>
-      <w:proofErr w:type="spellStart"/>
-      <w:r>
-        <w:t>sve</w:t>
-      </w:r>
-      <w:proofErr w:type="spellEnd"/>
-      <w:r>
-        <w:t xml:space="preserve"> </w:t>
-      </w:r>
-      <w:proofErr w:type="spellStart"/>
-      <w:r>
-        <w:t>dok</w:t>
-      </w:r>
-      <w:proofErr w:type="spellEnd"/>
-      <w:r>
-        <w:t xml:space="preserve"> </w:t>
-      </w:r>
-      <w:proofErr w:type="spellStart"/>
-      <w:r>
-        <w:t>divlji</w:t>
-      </w:r>
-      <w:proofErr w:type="spellEnd"/>
-      <w:r>
-        <w:t xml:space="preserve"> </w:t>
-      </w:r>
-      <w:proofErr w:type="spellStart"/>
-      <w:r>
-        <w:t>pokemon</w:t>
-      </w:r>
-      <w:proofErr w:type="spellEnd"/>
-      <w:r>
-        <w:t xml:space="preserve"> ne </w:t>
-      </w:r>
-      <w:proofErr w:type="spellStart"/>
-      <w:r>
-        <w:t>izgubi</w:t>
-      </w:r>
-      <w:proofErr w:type="spellEnd"/>
-      <w:r>
-        <w:t xml:space="preserve"> </w:t>
-      </w:r>
-      <w:proofErr w:type="spellStart"/>
-      <w:r>
-        <w:t>sve</w:t>
-      </w:r>
-      <w:proofErr w:type="spellEnd"/>
-      <w:r>
-        <w:t xml:space="preserve"> </w:t>
-      </w:r>
-      <w:proofErr w:type="spellStart"/>
-      <w:r>
-        <w:t>svoje</w:t>
-      </w:r>
-      <w:proofErr w:type="spellEnd"/>
-      <w:r>
-        <w:t xml:space="preserve"> </w:t>
+      <w:r>
+        <w:t xml:space="preserve">Korisnik pritiska dugme za borbu sve dok divlji pokemon ne izgubi sve svoje </w:t>
       </w:r>
       <w:r>
         <w:rPr>
@@ -2989,127 +2214,41 @@
         <w:spacing w:after="140" w:line="276" w:lineRule="auto"/>
         <w:ind w:left="0" w:firstLine="0"/>
       </w:pPr>
-      <w:proofErr w:type="spellStart"/>
-      <w:r>
-        <w:t>Sistem</w:t>
-      </w:r>
-      <w:proofErr w:type="spellEnd"/>
+      <w:r>
+        <w:t>Sistem prikazuje poruku</w:t>
+      </w:r>
+      <w:r>
+        <w:t xml:space="preserve"> o </w:t>
+      </w:r>
+      <w:r>
+        <w:t>pobedi,</w:t>
+      </w:r>
+      <w:r>
+        <w:t xml:space="preserve"> dodaje dodatne</w:t>
+      </w:r>
       <w:r>
         <w:t xml:space="preserve"> </w:t>
       </w:r>
-      <w:proofErr w:type="spellStart"/>
-      <w:r>
-        <w:t>prikazuje</w:t>
-      </w:r>
-      <w:proofErr w:type="spellEnd"/>
-      <w:r>
+      <w:r>
+        <w:rPr>
+          <w:i/>
+        </w:rPr>
+        <w:t>XP</w:t>
+      </w:r>
+      <w:r>
+        <w:rPr>
+          <w:i/>
+        </w:rPr>
         <w:t xml:space="preserve"> </w:t>
       </w:r>
-      <w:proofErr w:type="spellStart"/>
-      <w:r>
-        <w:t>poruku</w:t>
-      </w:r>
-      <w:proofErr w:type="spellEnd"/>
-      <w:r>
-        <w:t xml:space="preserve"> o </w:t>
-      </w:r>
-      <w:proofErr w:type="spellStart"/>
-      <w:r>
-        <w:t>pobedi</w:t>
-      </w:r>
-      <w:proofErr w:type="spellEnd"/>
-      <w:r>
-        <w:t>,</w:t>
-      </w:r>
-      <w:r>
-        <w:t xml:space="preserve"> </w:t>
-      </w:r>
-      <w:proofErr w:type="spellStart"/>
-      <w:r>
-        <w:t>dodaje</w:t>
-      </w:r>
-      <w:proofErr w:type="spellEnd"/>
-      <w:r>
-        <w:t xml:space="preserve"> </w:t>
-      </w:r>
-      <w:proofErr w:type="spellStart"/>
-      <w:r>
-        <w:t>dodatne</w:t>
-      </w:r>
-      <w:proofErr w:type="spellEnd"/>
-      <w:r>
-        <w:t xml:space="preserve"> </w:t>
-      </w:r>
-      <w:r>
-        <w:rPr>
-          <w:i/>
-        </w:rPr>
-        <w:t>XP</w:t>
-      </w:r>
-      <w:r>
-        <w:rPr>
-          <w:i/>
-        </w:rPr>
-        <w:t xml:space="preserve"> </w:t>
-      </w:r>
-      <w:proofErr w:type="spellStart"/>
       <w:r>
         <w:t>bodov</w:t>
       </w:r>
       <w:r>
-        <w:t>e</w:t>
-      </w:r>
-      <w:proofErr w:type="spellEnd"/>
-      <w:r>
-        <w:t xml:space="preserve"> </w:t>
-      </w:r>
-      <w:proofErr w:type="spellStart"/>
-      <w:r>
-        <w:t>trenerovom</w:t>
-      </w:r>
-      <w:proofErr w:type="spellEnd"/>
-      <w:r>
-        <w:t xml:space="preserve"> </w:t>
-      </w:r>
-      <w:proofErr w:type="spellStart"/>
-      <w:r>
-        <w:t>pokemonu</w:t>
-      </w:r>
-      <w:proofErr w:type="spellEnd"/>
-      <w:r>
-        <w:t xml:space="preserve"> </w:t>
-      </w:r>
-      <w:proofErr w:type="spellStart"/>
-      <w:r>
-        <w:t>i</w:t>
-      </w:r>
-      <w:proofErr w:type="spellEnd"/>
-      <w:r>
-        <w:t xml:space="preserve"> </w:t>
-      </w:r>
-      <w:proofErr w:type="spellStart"/>
-      <w:r>
-        <w:t>dodaje</w:t>
-      </w:r>
-      <w:proofErr w:type="spellEnd"/>
-      <w:r>
-        <w:t xml:space="preserve"> </w:t>
-      </w:r>
-      <w:proofErr w:type="spellStart"/>
-      <w:r>
-        <w:t>pokekeš</w:t>
-      </w:r>
-      <w:proofErr w:type="spellEnd"/>
-      <w:r>
-        <w:t xml:space="preserve"> </w:t>
-      </w:r>
-      <w:proofErr w:type="spellStart"/>
-      <w:r>
-        <w:t>treneru</w:t>
-      </w:r>
-      <w:proofErr w:type="spellEnd"/>
-      <w:r>
-        <w:t>.</w:t>
+        <w:t>e trenerovom pokemonu i dodaje pokekeš</w:t>
+      </w:r>
+      <w:r>
+        <w:t xml:space="preserve"> treneru.</w:t>
       </w:r>
     </w:p>
     <w:p>
@@ -3121,29 +2260,11 @@
         </w:numPr>
       </w:pPr>
       <w:bookmarkStart w:id="8" w:name="_Toc33627338"/>
-      <w:proofErr w:type="spellStart"/>
       <w:r>
         <w:lastRenderedPageBreak/>
-        <w:t>Korisnik</w:t>
-      </w:r>
-      <w:proofErr w:type="spellEnd"/>
-      <w:r>
-        <w:t xml:space="preserve"> </w:t>
-      </w:r>
-      <w:proofErr w:type="spellStart"/>
-      <w:r>
-        <w:t>gubi</w:t>
-      </w:r>
-      <w:proofErr w:type="spellEnd"/>
-      <w:r>
-        <w:t xml:space="preserve"> u </w:t>
-      </w:r>
-      <w:proofErr w:type="spellStart"/>
-      <w:r>
-        <w:t>borbi</w:t>
+        <w:t>Korisnik gubi u borbi</w:t>
       </w:r>
       <w:bookmarkEnd w:id="8"/>
-      <w:proofErr w:type="spellEnd"/>
     </w:p>
     <w:p>
       <w:pPr>
@@ -3156,85 +2277,14 @@
         <w:ind w:left="0" w:firstLine="0"/>
         <w:jc w:val="both"/>
       </w:pPr>
-      <w:proofErr w:type="spellStart"/>
-      <w:r>
-        <w:t>Korisnik</w:t>
-      </w:r>
-      <w:proofErr w:type="spellEnd"/>
-      <w:r>
-        <w:t xml:space="preserve"> </w:t>
-      </w:r>
-      <w:proofErr w:type="spellStart"/>
-      <w:r>
-        <w:t>pritiska</w:t>
-      </w:r>
-      <w:proofErr w:type="spellEnd"/>
-      <w:r>
-        <w:t xml:space="preserve"> </w:t>
-      </w:r>
-      <w:proofErr w:type="spellStart"/>
-      <w:r>
-        <w:t>dugme</w:t>
-      </w:r>
-      <w:proofErr w:type="spellEnd"/>
-      <w:r>
-        <w:t xml:space="preserve"> </w:t>
-      </w:r>
-      <w:proofErr w:type="spellStart"/>
-      <w:r>
-        <w:t>za</w:t>
-      </w:r>
-      <w:proofErr w:type="spellEnd"/>
-      <w:r>
-        <w:t xml:space="preserve"> </w:t>
-      </w:r>
-      <w:proofErr w:type="spellStart"/>
-      <w:r>
-        <w:t>borbu</w:t>
-      </w:r>
-      <w:proofErr w:type="spellEnd"/>
-      <w:r>
-        <w:t xml:space="preserve"> </w:t>
-      </w:r>
-      <w:proofErr w:type="spellStart"/>
-      <w:r>
-        <w:t>sve</w:t>
-      </w:r>
-      <w:proofErr w:type="spellEnd"/>
-      <w:r>
-        <w:t xml:space="preserve"> </w:t>
-      </w:r>
-      <w:proofErr w:type="spellStart"/>
-      <w:r>
-        <w:t>dok</w:t>
-      </w:r>
-      <w:proofErr w:type="spellEnd"/>
-      <w:r>
-        <w:t xml:space="preserve"> ne </w:t>
-      </w:r>
-      <w:proofErr w:type="spellStart"/>
-      <w:r>
-        <w:t>izgubi</w:t>
-      </w:r>
-      <w:proofErr w:type="spellEnd"/>
-      <w:r>
-        <w:t xml:space="preserve"> </w:t>
-      </w:r>
-      <w:proofErr w:type="spellStart"/>
-      <w:r>
-        <w:t>sve</w:t>
-      </w:r>
-      <w:proofErr w:type="spellEnd"/>
-      <w:r>
-        <w:t xml:space="preserve"> </w:t>
-      </w:r>
-      <w:proofErr w:type="spellStart"/>
-      <w:r>
-        <w:t>svoje</w:t>
-      </w:r>
-      <w:proofErr w:type="spellEnd"/>
-      <w:r>
-        <w:t xml:space="preserve"> </w:t>
+      <w:r>
+        <w:t xml:space="preserve">Korisnik pritiska dugme za borbu sve dok </w:t>
+      </w:r>
+      <w:r>
+        <w:t xml:space="preserve">pokemon </w:t>
+      </w:r>
+      <w:r>
+        <w:t xml:space="preserve">ne izgubi sve svoje </w:t>
       </w:r>
       <w:r>
         <w:rPr>
@@ -3260,100 +2310,27 @@
         <w:ind w:left="0" w:firstLine="0"/>
         <w:jc w:val="both"/>
       </w:pPr>
-      <w:proofErr w:type="spellStart"/>
-      <w:r>
-        <w:t>Sistem</w:t>
-      </w:r>
-      <w:proofErr w:type="spellEnd"/>
+      <w:r>
+        <w:t>Sistem p</w:t>
+      </w:r>
+      <w:r>
+        <w:t>rikaz</w:t>
+      </w:r>
+      <w:r>
+        <w:t>uje poruku</w:t>
+      </w:r>
       <w:r>
         <w:t xml:space="preserve"> </w:t>
       </w:r>
-      <w:proofErr w:type="spellStart"/>
-      <w:r>
-        <w:t>p</w:t>
-      </w:r>
-      <w:r>
-        <w:t>rikaz</w:t>
-      </w:r>
-      <w:r>
-        <w:t>uje</w:t>
-      </w:r>
-      <w:proofErr w:type="spellEnd"/>
-      <w:r>
-        <w:t xml:space="preserve"> </w:t>
-      </w:r>
-      <w:proofErr w:type="spellStart"/>
-      <w:r>
-        <w:t>poruku</w:t>
-      </w:r>
-      <w:proofErr w:type="spellEnd"/>
-      <w:r>
-        <w:t xml:space="preserve"> </w:t>
-      </w:r>
-      <w:r>
-        <w:t xml:space="preserve">o </w:t>
-      </w:r>
-      <w:proofErr w:type="spellStart"/>
-      <w:r>
-        <w:t>izgubljenoj</w:t>
-      </w:r>
-      <w:proofErr w:type="spellEnd"/>
-      <w:r>
-        <w:t xml:space="preserve"> </w:t>
-      </w:r>
-      <w:proofErr w:type="spellStart"/>
-      <w:r>
-        <w:t>borbi</w:t>
-      </w:r>
-      <w:proofErr w:type="spellEnd"/>
-      <w:r>
-        <w:t xml:space="preserve"> </w:t>
-      </w:r>
-      <w:proofErr w:type="spellStart"/>
-      <w:r>
-        <w:t>i</w:t>
-      </w:r>
-      <w:proofErr w:type="spellEnd"/>
-      <w:r>
-        <w:t xml:space="preserve"> </w:t>
-      </w:r>
-      <w:proofErr w:type="spellStart"/>
-      <w:r>
-        <w:t>oduzima</w:t>
-      </w:r>
-      <w:proofErr w:type="spellEnd"/>
-      <w:r>
-        <w:t xml:space="preserve"> </w:t>
-      </w:r>
-      <w:proofErr w:type="spellStart"/>
-      <w:r>
-        <w:t>određenu</w:t>
-      </w:r>
-      <w:proofErr w:type="spellEnd"/>
-      <w:r>
-        <w:t xml:space="preserve"> </w:t>
-      </w:r>
-      <w:proofErr w:type="spellStart"/>
-      <w:r>
-        <w:t>količinu</w:t>
-      </w:r>
-      <w:proofErr w:type="spellEnd"/>
-      <w:r>
-        <w:t xml:space="preserve"> </w:t>
-      </w:r>
-      <w:proofErr w:type="spellStart"/>
-      <w:r>
-        <w:t>pokekeša</w:t>
-      </w:r>
-      <w:proofErr w:type="spellEnd"/>
-      <w:r>
-        <w:t xml:space="preserve"> </w:t>
-      </w:r>
-      <w:proofErr w:type="spellStart"/>
-      <w:r>
-        <w:t>treneru</w:t>
-      </w:r>
-      <w:proofErr w:type="spellEnd"/>
+      <w:r>
+        <w:t>o izgubljenoj borbi i oduzima određenu količinu</w:t>
+      </w:r>
+      <w:r>
+        <w:t xml:space="preserve"> pokekeša</w:t>
+      </w:r>
+      <w:r>
+        <w:t xml:space="preserve"> treneru</w:t>
+      </w:r>
       <w:r>
         <w:t>.</w:t>
       </w:r>
@@ -3367,44 +2344,13 @@
         </w:numPr>
       </w:pPr>
       <w:bookmarkStart w:id="9" w:name="_Toc33627339"/>
-      <w:proofErr w:type="spellStart"/>
-      <w:r>
-        <w:t>Korisnik</w:t>
-      </w:r>
-      <w:proofErr w:type="spellEnd"/>
-      <w:r>
-        <w:t xml:space="preserve"> </w:t>
-      </w:r>
-      <w:proofErr w:type="spellStart"/>
-      <w:r>
-        <w:t>uspešno</w:t>
-      </w:r>
-      <w:proofErr w:type="spellEnd"/>
-      <w:r>
-        <w:t xml:space="preserve"> </w:t>
-      </w:r>
-      <w:proofErr w:type="spellStart"/>
-      <w:r>
-        <w:t>hvata</w:t>
-      </w:r>
-      <w:proofErr w:type="spellEnd"/>
-      <w:r>
-        <w:t xml:space="preserve"> </w:t>
-      </w:r>
-      <w:proofErr w:type="spellStart"/>
-      <w:r>
-        <w:t>divljeg</w:t>
-      </w:r>
-      <w:proofErr w:type="spellEnd"/>
-      <w:r>
-        <w:t xml:space="preserve"> </w:t>
-      </w:r>
-      <w:proofErr w:type="spellStart"/>
-      <w:r>
-        <w:t>pokemona</w:t>
+      <w:r>
+        <w:t xml:space="preserve">Korisnik </w:t>
+      </w:r>
+      <w:r>
+        <w:t>uspešno hvata divljeg pokemona</w:t>
       </w:r>
       <w:bookmarkEnd w:id="9"/>
-      <w:proofErr w:type="spellEnd"/>
     </w:p>
     <w:p>
       <w:pPr>
@@ -3417,112 +2363,11 @@
         <w:ind w:left="0" w:firstLine="0"/>
         <w:jc w:val="both"/>
       </w:pPr>
-      <w:proofErr w:type="spellStart"/>
-      <w:r>
-        <w:t>Korisnik</w:t>
-      </w:r>
-      <w:proofErr w:type="spellEnd"/>
-      <w:r>
-        <w:t xml:space="preserve"> </w:t>
-      </w:r>
-      <w:proofErr w:type="spellStart"/>
-      <w:r>
-        <w:t>pritiska</w:t>
-      </w:r>
-      <w:proofErr w:type="spellEnd"/>
-      <w:r>
-        <w:t xml:space="preserve"> </w:t>
-      </w:r>
-      <w:proofErr w:type="spellStart"/>
-      <w:r>
-        <w:t>dugme</w:t>
-      </w:r>
-      <w:proofErr w:type="spellEnd"/>
-      <w:r>
-        <w:t xml:space="preserve"> </w:t>
-      </w:r>
-      <w:proofErr w:type="spellStart"/>
-      <w:r>
-        <w:t>za</w:t>
-      </w:r>
-      <w:proofErr w:type="spellEnd"/>
-      <w:r>
-        <w:t xml:space="preserve"> </w:t>
-      </w:r>
-      <w:proofErr w:type="spellStart"/>
-      <w:r>
-        <w:t>borbu</w:t>
-      </w:r>
-      <w:proofErr w:type="spellEnd"/>
-      <w:r>
-        <w:t xml:space="preserve"> </w:t>
-      </w:r>
-      <w:proofErr w:type="spellStart"/>
-      <w:r>
-        <w:t>dok</w:t>
-      </w:r>
-      <w:proofErr w:type="spellEnd"/>
-      <w:r>
-        <w:t xml:space="preserve"> se ne </w:t>
-      </w:r>
-      <w:proofErr w:type="spellStart"/>
-      <w:r>
-        <w:t>omogući</w:t>
-      </w:r>
-      <w:proofErr w:type="spellEnd"/>
-      <w:r>
-        <w:t xml:space="preserve"> </w:t>
-      </w:r>
-      <w:proofErr w:type="spellStart"/>
-      <w:r>
-        <w:t>pritiska</w:t>
-      </w:r>
-      <w:r>
-        <w:t>nje</w:t>
-      </w:r>
-      <w:proofErr w:type="spellEnd"/>
-      <w:r>
-        <w:t xml:space="preserve"> </w:t>
-      </w:r>
-      <w:proofErr w:type="spellStart"/>
-      <w:r>
-        <w:t>dugmeta</w:t>
-      </w:r>
-      <w:proofErr w:type="spellEnd"/>
-      <w:r>
-        <w:t xml:space="preserve"> </w:t>
-      </w:r>
-      <w:proofErr w:type="spellStart"/>
-      <w:r>
-        <w:t>za</w:t>
-      </w:r>
-      <w:proofErr w:type="spellEnd"/>
-      <w:r>
-        <w:t xml:space="preserve"> </w:t>
-      </w:r>
-      <w:proofErr w:type="spellStart"/>
-      <w:r>
-        <w:t>hvatanje</w:t>
-      </w:r>
-      <w:proofErr w:type="spellEnd"/>
-      <w:r>
-        <w:t xml:space="preserve"> </w:t>
-      </w:r>
-      <w:proofErr w:type="spellStart"/>
-      <w:r>
-        <w:t>divljeg</w:t>
-      </w:r>
-      <w:proofErr w:type="spellEnd"/>
-      <w:r>
-        <w:t xml:space="preserve"> </w:t>
-      </w:r>
-      <w:proofErr w:type="spellStart"/>
-      <w:r>
-        <w:t>pokemona</w:t>
-      </w:r>
-      <w:proofErr w:type="spellEnd"/>
-      <w:r>
-        <w:t>.</w:t>
+      <w:r>
+        <w:t>Korisnik pritiska dugme za borbu dok se ne omogući pritiska</w:t>
+      </w:r>
+      <w:r>
+        <w:t>nje dugmeta za hvatanje divljeg pokemona.</w:t>
       </w:r>
     </w:p>
     <w:p>
@@ -3536,96 +2381,17 @@
         <w:ind w:left="0" w:firstLine="0"/>
         <w:jc w:val="both"/>
       </w:pPr>
-      <w:proofErr w:type="spellStart"/>
       <w:r>
         <w:t>Korisnik</w:t>
       </w:r>
-      <w:proofErr w:type="spellEnd"/>
-      <w:r>
-        <w:t xml:space="preserve">, u </w:t>
-      </w:r>
-      <w:proofErr w:type="spellStart"/>
-      <w:r>
-        <w:t>nekom</w:t>
-      </w:r>
-      <w:proofErr w:type="spellEnd"/>
-      <w:r>
-        <w:t xml:space="preserve"> </w:t>
-      </w:r>
-      <w:proofErr w:type="spellStart"/>
-      <w:r>
-        <w:t>trenutnu</w:t>
-      </w:r>
-      <w:proofErr w:type="spellEnd"/>
-      <w:r>
-        <w:t xml:space="preserve"> pre </w:t>
-      </w:r>
-      <w:proofErr w:type="spellStart"/>
-      <w:r>
-        <w:t>kraja</w:t>
-      </w:r>
-      <w:proofErr w:type="spellEnd"/>
-      <w:r>
-        <w:t xml:space="preserve"> </w:t>
-      </w:r>
-      <w:proofErr w:type="spellStart"/>
-      <w:r>
-        <w:t>borbe</w:t>
-      </w:r>
-      <w:proofErr w:type="spellEnd"/>
-      <w:r>
-        <w:t>,</w:t>
-      </w:r>
-      <w:r>
-        <w:t xml:space="preserve"> </w:t>
-      </w:r>
-      <w:proofErr w:type="spellStart"/>
-      <w:r>
-        <w:t>pritiska</w:t>
-      </w:r>
-      <w:proofErr w:type="spellEnd"/>
-      <w:r>
-        <w:t xml:space="preserve"> </w:t>
-      </w:r>
-      <w:proofErr w:type="spellStart"/>
-      <w:r>
-        <w:t>dugme</w:t>
-      </w:r>
-      <w:proofErr w:type="spellEnd"/>
-      <w:r>
-        <w:t xml:space="preserve"> </w:t>
-      </w:r>
-      <w:proofErr w:type="spellStart"/>
-      <w:r>
-        <w:t>za</w:t>
-      </w:r>
-      <w:proofErr w:type="spellEnd"/>
-      <w:r>
-        <w:t xml:space="preserve"> </w:t>
-      </w:r>
-      <w:proofErr w:type="spellStart"/>
-      <w:r>
-        <w:t>hvatanje</w:t>
-      </w:r>
-      <w:proofErr w:type="spellEnd"/>
-      <w:r>
-        <w:t xml:space="preserve"> </w:t>
-      </w:r>
-      <w:proofErr w:type="spellStart"/>
-      <w:r>
-        <w:t>divljeg</w:t>
-      </w:r>
-      <w:proofErr w:type="spellEnd"/>
-      <w:r>
-        <w:t xml:space="preserve"> </w:t>
-      </w:r>
-      <w:proofErr w:type="spellStart"/>
-      <w:r>
-        <w:t>pokemona</w:t>
-      </w:r>
-      <w:proofErr w:type="spellEnd"/>
-      <w:r>
-        <w:t>.</w:t>
+      <w:r>
+        <w:t>, u nekom trenutk</w:t>
+      </w:r>
+      <w:r>
+        <w:t>u pre kraja borbe,</w:t>
+      </w:r>
+      <w:r>
+        <w:t xml:space="preserve"> pritiska dugme za hvatanje divljeg pokemona.</w:t>
       </w:r>
     </w:p>
     <w:p>
@@ -3639,67 +2405,17 @@
         <w:ind w:left="0" w:firstLine="0"/>
         <w:jc w:val="both"/>
       </w:pPr>
-      <w:proofErr w:type="spellStart"/>
-      <w:r>
-        <w:t>Sistem</w:t>
-      </w:r>
-      <w:proofErr w:type="spellEnd"/>
-      <w:r>
-        <w:t xml:space="preserve"> </w:t>
-      </w:r>
-      <w:proofErr w:type="spellStart"/>
-      <w:r>
-        <w:t>p</w:t>
+      <w:r>
+        <w:t>Sistem p</w:t>
       </w:r>
       <w:r>
         <w:t>rikaz</w:t>
       </w:r>
       <w:r>
-        <w:t>uje</w:t>
-      </w:r>
-      <w:proofErr w:type="spellEnd"/>
-      <w:r>
-        <w:t xml:space="preserve"> </w:t>
-      </w:r>
-      <w:proofErr w:type="spellStart"/>
-      <w:r>
-        <w:t>poruku</w:t>
-      </w:r>
-      <w:proofErr w:type="spellEnd"/>
-      <w:r>
-        <w:t xml:space="preserve"> o </w:t>
-      </w:r>
-      <w:proofErr w:type="spellStart"/>
-      <w:r>
-        <w:t>uspešnom</w:t>
-      </w:r>
-      <w:proofErr w:type="spellEnd"/>
-      <w:r>
-        <w:t xml:space="preserve"> </w:t>
-      </w:r>
-      <w:proofErr w:type="spellStart"/>
-      <w:r>
-        <w:t>hvatanju</w:t>
-      </w:r>
-      <w:proofErr w:type="spellEnd"/>
-      <w:r>
-        <w:t xml:space="preserve"> </w:t>
-      </w:r>
-      <w:proofErr w:type="spellStart"/>
-      <w:r>
-        <w:t>divljeg</w:t>
-      </w:r>
-      <w:proofErr w:type="spellEnd"/>
-      <w:r>
-        <w:t xml:space="preserve"> </w:t>
-      </w:r>
-      <w:proofErr w:type="spellStart"/>
-      <w:r>
-        <w:t>pokemona</w:t>
-      </w:r>
-      <w:proofErr w:type="spellEnd"/>
-      <w:r>
-        <w:t>.</w:t>
+        <w:t>uje poruku</w:t>
+      </w:r>
+      <w:r>
+        <w:t xml:space="preserve"> o uspešnom hvatanju divljeg pokemona.</w:t>
       </w:r>
     </w:p>
     <w:p>
@@ -3711,44 +2427,10 @@
         </w:numPr>
       </w:pPr>
       <w:bookmarkStart w:id="10" w:name="_Toc33627340"/>
-      <w:proofErr w:type="spellStart"/>
-      <w:r>
-        <w:t>Korisnik</w:t>
-      </w:r>
-      <w:proofErr w:type="spellEnd"/>
-      <w:r>
-        <w:t xml:space="preserve"> </w:t>
-      </w:r>
-      <w:proofErr w:type="spellStart"/>
-      <w:r>
-        <w:t>neuspešno</w:t>
-      </w:r>
-      <w:proofErr w:type="spellEnd"/>
-      <w:r>
-        <w:t xml:space="preserve"> </w:t>
-      </w:r>
-      <w:proofErr w:type="spellStart"/>
-      <w:r>
-        <w:t>hvata</w:t>
-      </w:r>
-      <w:proofErr w:type="spellEnd"/>
-      <w:r>
-        <w:t xml:space="preserve"> </w:t>
-      </w:r>
-      <w:proofErr w:type="spellStart"/>
-      <w:r>
-        <w:t>divljeg</w:t>
-      </w:r>
-      <w:proofErr w:type="spellEnd"/>
-      <w:r>
-        <w:t xml:space="preserve"> </w:t>
-      </w:r>
-      <w:proofErr w:type="spellStart"/>
-      <w:r>
-        <w:t>pokemona</w:t>
+      <w:r>
+        <w:t>Korisnik neuspešno hvata divljeg pokemona</w:t>
       </w:r>
       <w:bookmarkEnd w:id="10"/>
-      <w:proofErr w:type="spellEnd"/>
     </w:p>
     <w:p>
       <w:pPr>
@@ -3761,109 +2443,8 @@
         <w:ind w:left="0" w:firstLine="0"/>
         <w:jc w:val="both"/>
       </w:pPr>
-      <w:proofErr w:type="spellStart"/>
-      <w:r>
-        <w:t>Korisnik</w:t>
-      </w:r>
-      <w:proofErr w:type="spellEnd"/>
-      <w:r>
-        <w:t xml:space="preserve"> </w:t>
-      </w:r>
-      <w:proofErr w:type="spellStart"/>
-      <w:r>
-        <w:t>pritiska</w:t>
-      </w:r>
-      <w:proofErr w:type="spellEnd"/>
-      <w:r>
-        <w:t xml:space="preserve"> </w:t>
-      </w:r>
-      <w:proofErr w:type="spellStart"/>
-      <w:r>
-        <w:t>dugme</w:t>
-      </w:r>
-      <w:proofErr w:type="spellEnd"/>
-      <w:r>
-        <w:t xml:space="preserve"> </w:t>
-      </w:r>
-      <w:proofErr w:type="spellStart"/>
-      <w:r>
-        <w:t>za</w:t>
-      </w:r>
-      <w:proofErr w:type="spellEnd"/>
-      <w:r>
-        <w:t xml:space="preserve"> </w:t>
-      </w:r>
-      <w:proofErr w:type="spellStart"/>
-      <w:r>
-        <w:t>borbu</w:t>
-      </w:r>
-      <w:proofErr w:type="spellEnd"/>
-      <w:r>
-        <w:t xml:space="preserve"> </w:t>
-      </w:r>
-      <w:proofErr w:type="spellStart"/>
-      <w:r>
-        <w:t>dok</w:t>
-      </w:r>
-      <w:proofErr w:type="spellEnd"/>
-      <w:r>
-        <w:t xml:space="preserve"> se ne </w:t>
-      </w:r>
-      <w:proofErr w:type="spellStart"/>
-      <w:r>
-        <w:t>omogući</w:t>
-      </w:r>
-      <w:proofErr w:type="spellEnd"/>
-      <w:r>
-        <w:t xml:space="preserve"> </w:t>
-      </w:r>
-      <w:proofErr w:type="spellStart"/>
-      <w:r>
-        <w:t>pritiskanje</w:t>
-      </w:r>
-      <w:proofErr w:type="spellEnd"/>
-      <w:r>
-        <w:t xml:space="preserve"> </w:t>
-      </w:r>
-      <w:proofErr w:type="spellStart"/>
-      <w:r>
-        <w:t>dugmeta</w:t>
-      </w:r>
-      <w:proofErr w:type="spellEnd"/>
-      <w:r>
-        <w:t xml:space="preserve"> </w:t>
-      </w:r>
-      <w:proofErr w:type="spellStart"/>
-      <w:r>
-        <w:t>za</w:t>
-      </w:r>
-      <w:proofErr w:type="spellEnd"/>
-      <w:r>
-        <w:t xml:space="preserve"> </w:t>
-      </w:r>
-      <w:proofErr w:type="spellStart"/>
-      <w:r>
-        <w:t>hvatanje</w:t>
-      </w:r>
-      <w:proofErr w:type="spellEnd"/>
-      <w:r>
-        <w:t xml:space="preserve"> </w:t>
-      </w:r>
-      <w:proofErr w:type="spellStart"/>
-      <w:r>
-        <w:t>divljeg</w:t>
-      </w:r>
-      <w:proofErr w:type="spellEnd"/>
-      <w:r>
-        <w:t xml:space="preserve"> </w:t>
-      </w:r>
-      <w:proofErr w:type="spellStart"/>
-      <w:r>
-        <w:t>pokemona</w:t>
-      </w:r>
-      <w:proofErr w:type="spellEnd"/>
-      <w:r>
-        <w:t>.</w:t>
+      <w:r>
+        <w:t>Korisnik pritiska dugme za borbu dok se ne omogući pritiskanje dugmeta za hvatanje divljeg pokemona.</w:t>
       </w:r>
     </w:p>
     <w:p>
@@ -3877,98 +2458,17 @@
         <w:ind w:left="0" w:firstLine="0"/>
         <w:jc w:val="both"/>
       </w:pPr>
-      <w:proofErr w:type="spellStart"/>
       <w:r>
         <w:t>Korisnik</w:t>
       </w:r>
-      <w:proofErr w:type="spellEnd"/>
-      <w:r>
-        <w:t xml:space="preserve">, u </w:t>
-      </w:r>
-      <w:proofErr w:type="spellStart"/>
-      <w:r>
-        <w:t>nekom</w:t>
-      </w:r>
-      <w:proofErr w:type="spellEnd"/>
-      <w:r>
-        <w:t xml:space="preserve"> </w:t>
-      </w:r>
-      <w:proofErr w:type="spellStart"/>
-      <w:r>
-        <w:t>trenutnu</w:t>
-      </w:r>
-      <w:proofErr w:type="spellEnd"/>
-      <w:r>
-        <w:t xml:space="preserve"> pre </w:t>
-      </w:r>
-      <w:proofErr w:type="spellStart"/>
-      <w:r>
-        <w:t>kraja</w:t>
-      </w:r>
-      <w:proofErr w:type="spellEnd"/>
-      <w:r>
-        <w:t xml:space="preserve"> </w:t>
-      </w:r>
-      <w:proofErr w:type="spellStart"/>
-      <w:r>
-        <w:t>borbe</w:t>
-      </w:r>
-      <w:proofErr w:type="spellEnd"/>
-      <w:proofErr w:type="gramStart"/>
-      <w:r>
-        <w:t xml:space="preserve">, </w:t>
-      </w:r>
-      <w:r>
-        <w:t xml:space="preserve"> </w:t>
-      </w:r>
-      <w:proofErr w:type="spellStart"/>
-      <w:r>
-        <w:t>pritiska</w:t>
-      </w:r>
-      <w:proofErr w:type="spellEnd"/>
-      <w:proofErr w:type="gramEnd"/>
-      <w:r>
-        <w:t xml:space="preserve"> </w:t>
-      </w:r>
-      <w:proofErr w:type="spellStart"/>
-      <w:r>
-        <w:t>dugme</w:t>
-      </w:r>
-      <w:proofErr w:type="spellEnd"/>
-      <w:r>
-        <w:t xml:space="preserve"> </w:t>
-      </w:r>
-      <w:proofErr w:type="spellStart"/>
-      <w:r>
-        <w:t>za</w:t>
-      </w:r>
-      <w:proofErr w:type="spellEnd"/>
-      <w:r>
-        <w:t xml:space="preserve"> </w:t>
-      </w:r>
-      <w:proofErr w:type="spellStart"/>
-      <w:r>
-        <w:t>hvatanje</w:t>
-      </w:r>
-      <w:proofErr w:type="spellEnd"/>
-      <w:r>
-        <w:t xml:space="preserve"> </w:t>
-      </w:r>
-      <w:proofErr w:type="spellStart"/>
-      <w:r>
-        <w:t>divljeg</w:t>
-      </w:r>
-      <w:proofErr w:type="spellEnd"/>
-      <w:r>
-        <w:t xml:space="preserve"> </w:t>
-      </w:r>
-      <w:proofErr w:type="spellStart"/>
-      <w:r>
-        <w:t>pokemona</w:t>
-      </w:r>
-      <w:proofErr w:type="spellEnd"/>
-      <w:r>
-        <w:t>.</w:t>
+      <w:r>
+        <w:t>, u nekom trenutku</w:t>
+      </w:r>
+      <w:r>
+        <w:t xml:space="preserve"> pre kraja borbe, </w:t>
+      </w:r>
+      <w:r>
+        <w:t xml:space="preserve"> pritiska dugme za hvatanje divljeg pokemona.</w:t>
       </w:r>
     </w:p>
     <w:p>
@@ -3982,61 +2482,16 @@
         <w:ind w:left="0" w:firstLine="0"/>
         <w:jc w:val="both"/>
       </w:pPr>
-      <w:proofErr w:type="spellStart"/>
-      <w:r>
-        <w:t>Sistem</w:t>
-      </w:r>
-      <w:proofErr w:type="spellEnd"/>
-      <w:r>
-        <w:t xml:space="preserve"> </w:t>
-      </w:r>
-      <w:proofErr w:type="spellStart"/>
-      <w:r>
-        <w:t>prikazuje</w:t>
-      </w:r>
-      <w:proofErr w:type="spellEnd"/>
-      <w:r>
-        <w:t xml:space="preserve"> </w:t>
-      </w:r>
-      <w:proofErr w:type="spellStart"/>
-      <w:r>
-        <w:t>poruku</w:t>
-      </w:r>
-      <w:proofErr w:type="spellEnd"/>
-      <w:r>
-        <w:t xml:space="preserve"> o </w:t>
-      </w:r>
-      <w:proofErr w:type="spellStart"/>
-      <w:r>
-        <w:t>uspešnom</w:t>
-      </w:r>
-      <w:proofErr w:type="spellEnd"/>
-      <w:r>
-        <w:t xml:space="preserve"> </w:t>
-      </w:r>
-      <w:proofErr w:type="spellStart"/>
-      <w:r>
-        <w:t>hvatanju</w:t>
-      </w:r>
-      <w:proofErr w:type="spellEnd"/>
-      <w:r>
-        <w:t xml:space="preserve"> </w:t>
-      </w:r>
-      <w:proofErr w:type="spellStart"/>
-      <w:r>
-        <w:t>divljeg</w:t>
-      </w:r>
-      <w:proofErr w:type="spellEnd"/>
-      <w:r>
-        <w:t xml:space="preserve"> </w:t>
-      </w:r>
-      <w:proofErr w:type="spellStart"/>
-      <w:r>
-        <w:t>pokemona</w:t>
-      </w:r>
-      <w:proofErr w:type="spellEnd"/>
-      <w:r>
-        <w:t>.</w:t>
+      <w:r>
+        <w:t xml:space="preserve">Sistem prikazuje poruku o </w:t>
+      </w:r>
+      <w:r>
+        <w:t>ne</w:t>
+      </w:r>
+      <w:bookmarkStart w:id="11" w:name="_GoBack"/>
+      <w:bookmarkEnd w:id="11"/>
+      <w:r>
+        <w:t>uspešnom hvatanju divljeg pokemona.</w:t>
       </w:r>
     </w:p>
     <w:p>
@@ -4058,41 +2513,24 @@
         <w:ind w:firstLine="0"/>
         <w:jc w:val="both"/>
       </w:pPr>
-      <w:bookmarkStart w:id="11" w:name="_Toc33627341"/>
-      <w:proofErr w:type="spellStart"/>
-      <w:r>
-        <w:t>Posebni</w:t>
-      </w:r>
-      <w:proofErr w:type="spellEnd"/>
-      <w:r>
-        <w:t xml:space="preserve"> </w:t>
-      </w:r>
-      <w:proofErr w:type="spellStart"/>
-      <w:r>
-        <w:t>zahtevi</w:t>
-      </w:r>
-      <w:bookmarkEnd w:id="11"/>
-      <w:proofErr w:type="spellEnd"/>
+      <w:bookmarkStart w:id="12" w:name="_Toc33627341"/>
+      <w:r>
+        <w:t>Posebni zahtevi</w:t>
+      </w:r>
+      <w:bookmarkEnd w:id="12"/>
     </w:p>
     <w:p>
       <w:pPr>
         <w:ind w:left="720"/>
       </w:pPr>
-      <w:proofErr w:type="spellStart"/>
-      <w:r>
-        <w:t>Nema</w:t>
-      </w:r>
-      <w:proofErr w:type="spellEnd"/>
-      <w:r>
-        <w:t>.</w:t>
+      <w:r>
+        <w:t>Nema.</w:t>
       </w:r>
     </w:p>
     <w:p>
       <w:pPr>
         <w:ind w:left="720"/>
       </w:pPr>
-      <w:bookmarkStart w:id="12" w:name="_GoBack"/>
-      <w:bookmarkEnd w:id="12"/>
     </w:p>
     <w:p>
       <w:pPr>
@@ -4106,12 +2544,10 @@
         <w:jc w:val="both"/>
       </w:pPr>
       <w:bookmarkStart w:id="13" w:name="_Toc33627342"/>
-      <w:proofErr w:type="spellStart"/>
       <w:r>
         <w:t>Preduslovi</w:t>
       </w:r>
       <w:bookmarkEnd w:id="13"/>
-      <w:proofErr w:type="spellEnd"/>
     </w:p>
     <w:p>
       <w:pPr>
@@ -4122,111 +2558,11 @@
       <w:r>
         <w:t xml:space="preserve">Pre </w:t>
       </w:r>
-      <w:proofErr w:type="spellStart"/>
-      <w:r>
-        <w:t>borbe</w:t>
-      </w:r>
-      <w:proofErr w:type="spellEnd"/>
-      <w:r>
-        <w:t xml:space="preserve"> </w:t>
-      </w:r>
-      <w:proofErr w:type="spellStart"/>
-      <w:proofErr w:type="gramStart"/>
-      <w:r>
-        <w:t>sa</w:t>
-      </w:r>
-      <w:proofErr w:type="spellEnd"/>
-      <w:proofErr w:type="gramEnd"/>
-      <w:r>
-        <w:t xml:space="preserve"> </w:t>
-      </w:r>
-      <w:proofErr w:type="spellStart"/>
-      <w:r>
-        <w:t>divljim</w:t>
-      </w:r>
-      <w:proofErr w:type="spellEnd"/>
-      <w:r>
-        <w:t xml:space="preserve"> </w:t>
-      </w:r>
-      <w:proofErr w:type="spellStart"/>
-      <w:r>
-        <w:t>pokemonima</w:t>
-      </w:r>
-      <w:proofErr w:type="spellEnd"/>
-      <w:r>
-        <w:t xml:space="preserve">, </w:t>
-      </w:r>
-      <w:proofErr w:type="spellStart"/>
-      <w:r>
-        <w:t>korisnik</w:t>
-      </w:r>
-      <w:proofErr w:type="spellEnd"/>
-      <w:r>
-        <w:t xml:space="preserve"> mora </w:t>
-      </w:r>
-      <w:proofErr w:type="spellStart"/>
-      <w:r>
-        <w:t>biti</w:t>
-      </w:r>
-      <w:proofErr w:type="spellEnd"/>
-      <w:r>
-        <w:t xml:space="preserve"> </w:t>
-      </w:r>
-      <w:proofErr w:type="spellStart"/>
-      <w:r>
-        <w:t>prijavljen</w:t>
-      </w:r>
-      <w:proofErr w:type="spellEnd"/>
-      <w:r>
-        <w:t xml:space="preserve"> </w:t>
-      </w:r>
-      <w:proofErr w:type="spellStart"/>
-      <w:r>
-        <w:t>na</w:t>
-      </w:r>
-      <w:proofErr w:type="spellEnd"/>
-      <w:r>
-        <w:t xml:space="preserve"> </w:t>
-      </w:r>
-      <w:proofErr w:type="spellStart"/>
-      <w:r>
-        <w:t>sistem</w:t>
-      </w:r>
-      <w:proofErr w:type="spellEnd"/>
-      <w:r>
-        <w:t xml:space="preserve"> (</w:t>
-      </w:r>
-      <w:proofErr w:type="spellStart"/>
-      <w:r>
-        <w:t>uspešno</w:t>
-      </w:r>
-      <w:proofErr w:type="spellEnd"/>
-      <w:r>
-        <w:t xml:space="preserve"> </w:t>
-      </w:r>
-      <w:proofErr w:type="spellStart"/>
-      <w:r>
-        <w:t>izvršen</w:t>
-      </w:r>
-      <w:proofErr w:type="spellEnd"/>
-      <w:r>
-        <w:t xml:space="preserve"> scenario </w:t>
-      </w:r>
-      <w:proofErr w:type="spellStart"/>
-      <w:r>
-        <w:t>autorizacije</w:t>
-      </w:r>
-      <w:proofErr w:type="spellEnd"/>
-      <w:r>
-        <w:t xml:space="preserve"> </w:t>
-      </w:r>
-      <w:proofErr w:type="spellStart"/>
-      <w:r>
-        <w:t>korisnika</w:t>
-      </w:r>
-      <w:proofErr w:type="spellEnd"/>
-      <w:r>
-        <w:t>).</w:t>
+      <w:r>
+        <w:t>borbe sa divljim pokemonima</w:t>
+      </w:r>
+      <w:r>
+        <w:t>, korisnik mora biti prijavljen na sistem (uspešno izvršen scenario autorizacije korisnika).</w:t>
       </w:r>
     </w:p>
     <w:p>
@@ -4248,74 +2584,17 @@
         <w:jc w:val="both"/>
       </w:pPr>
       <w:bookmarkStart w:id="14" w:name="_Toc33627343"/>
-      <w:proofErr w:type="spellStart"/>
       <w:r>
         <w:t>Posledice</w:t>
       </w:r>
       <w:bookmarkEnd w:id="14"/>
-      <w:proofErr w:type="spellEnd"/>
     </w:p>
     <w:p>
       <w:pPr>
         <w:ind w:left="720"/>
       </w:pPr>
-      <w:proofErr w:type="spellStart"/>
-      <w:r>
-        <w:t>Posledice</w:t>
-      </w:r>
-      <w:proofErr w:type="spellEnd"/>
-      <w:r>
-        <w:t xml:space="preserve"> </w:t>
-      </w:r>
-      <w:proofErr w:type="spellStart"/>
-      <w:r>
-        <w:t>variraju</w:t>
-      </w:r>
-      <w:proofErr w:type="spellEnd"/>
-      <w:r>
-        <w:t xml:space="preserve"> u </w:t>
-      </w:r>
-      <w:proofErr w:type="spellStart"/>
-      <w:r>
-        <w:t>zavisnosti</w:t>
-      </w:r>
-      <w:proofErr w:type="spellEnd"/>
-      <w:r>
-        <w:t xml:space="preserve"> </w:t>
-      </w:r>
-      <w:proofErr w:type="spellStart"/>
-      <w:proofErr w:type="gramStart"/>
-      <w:r>
-        <w:t>od</w:t>
-      </w:r>
-      <w:proofErr w:type="spellEnd"/>
-      <w:proofErr w:type="gramEnd"/>
-      <w:r>
-        <w:t xml:space="preserve"> </w:t>
-      </w:r>
-      <w:proofErr w:type="spellStart"/>
-      <w:r>
-        <w:t>konkretnog</w:t>
-      </w:r>
-      <w:proofErr w:type="spellEnd"/>
-      <w:r>
-        <w:t xml:space="preserve"> </w:t>
-      </w:r>
-      <w:proofErr w:type="spellStart"/>
-      <w:r>
-        <w:t>scenarija</w:t>
-      </w:r>
-      <w:proofErr w:type="spellEnd"/>
-      <w:r>
-        <w:t xml:space="preserve"> </w:t>
-      </w:r>
-      <w:proofErr w:type="spellStart"/>
-      <w:r>
-        <w:t>upotrebe</w:t>
-      </w:r>
-      <w:proofErr w:type="spellEnd"/>
-      <w:r>
-        <w:t>.</w:t>
+      <w:r>
+        <w:t>Posledice variraju u zavisnosti od konkretnog scenarija upotrebe.</w:t>
       </w:r>
     </w:p>
     <w:sectPr>
@@ -4391,7 +2670,7 @@
           <w:rPr>
             <w:noProof/>
           </w:rPr>
-          <w:t>5</w:t>
+          <w:t>4</w:t>
         </w:r>
         <w:r>
           <w:rPr>
@@ -4534,14 +2813,12 @@
         <w:b/>
       </w:rPr>
     </w:pPr>
-    <w:proofErr w:type="spellStart"/>
     <w:r>
       <w:rPr>
         <w:b/>
       </w:rPr>
       <w:t>Pokemania</w:t>
     </w:r>
-    <w:proofErr w:type="spellEnd"/>
   </w:p>
   <w:p>
     <w:pPr>
@@ -6955,7 +5232,7 @@
 </file>
 
 <file path=customXml/itemProps1.xml><?xml version="1.0" encoding="utf-8"?>
-<ds:datastoreItem xmlns:ds="http://schemas.openxmlformats.org/officeDocument/2006/customXml" ds:itemID="{C49FC073-3674-4CBC-9A97-C9EB7E69DC2A}">
+<ds:datastoreItem xmlns:ds="http://schemas.openxmlformats.org/officeDocument/2006/customXml" ds:itemID="{3A452275-E8FC-4758-8758-5C767CB33666}">
   <ds:schemaRefs>
     <ds:schemaRef ds:uri="http://schemas.openxmlformats.org/officeDocument/2006/bibliography"/>
   </ds:schemaRefs>

</xml_diff>